<commit_message>
add official transcript, new resume draft
</commit_message>
<xml_diff>
--- a/Resume/Draft 3.docx
+++ b/Resume/Draft 3.docx
@@ -415,15 +415,6 @@
         </w:rPr>
         <w:t xml:space="preserve">Led a team of four engineers to develop a </w:t>
       </w:r>
-      <w:ins w:id="0" w:author="Cameron Greenwalt" w:date="2024-08-16T11:53:00Z" w16du:dateUtc="2024-08-16T17:53:00Z">
-        <w:r>
-          <w:rPr>
-            <w:rFonts w:ascii="Times New Roman" w:hAnsi="Times New Roman" w:cs="Times New Roman"/>
-            <w:color w:val="000000" w:themeColor="text1"/>
-          </w:rPr>
-          <w:t xml:space="preserve">novel </w:t>
-        </w:r>
-      </w:ins>
       <w:r>
         <w:rPr>
           <w:rFonts w:ascii="Times New Roman" w:hAnsi="Times New Roman" w:cs="Times New Roman"/>
@@ -436,23 +427,7 @@
           <w:rFonts w:ascii="Times New Roman" w:hAnsi="Times New Roman" w:cs="Times New Roman"/>
           <w:color w:val="000000" w:themeColor="text1"/>
         </w:rPr>
-        <w:t xml:space="preserve">platform to facilitate </w:t>
-      </w:r>
-      <w:ins w:id="1" w:author="Cameron Greenwalt" w:date="2024-08-16T11:52:00Z" w16du:dateUtc="2024-08-16T17:52:00Z">
-        <w:r>
-          <w:rPr>
-            <w:rFonts w:ascii="Times New Roman" w:hAnsi="Times New Roman" w:cs="Times New Roman"/>
-            <w:color w:val="000000" w:themeColor="text1"/>
-          </w:rPr>
-          <w:t xml:space="preserve">targeted </w:t>
-        </w:r>
-      </w:ins>
-      <w:r>
-        <w:rPr>
-          <w:rFonts w:ascii="Times New Roman" w:hAnsi="Times New Roman" w:cs="Times New Roman"/>
-          <w:color w:val="000000" w:themeColor="text1"/>
-        </w:rPr>
-        <w:t xml:space="preserve">marketing communications via </w:t>
+        <w:t xml:space="preserve">platform to facilitate marketing communications via </w:t>
       </w:r>
       <w:r>
         <w:rPr>
@@ -483,72 +458,52 @@
           <w:color w:val="000000" w:themeColor="text1"/>
         </w:rPr>
       </w:pPr>
-      <w:del w:id="2" w:author="Cameron Greenwalt" w:date="2024-08-16T11:54:00Z" w16du:dateUtc="2024-08-16T17:54:00Z">
+      <w:r>
+        <w:rPr>
+          <w:rFonts w:ascii="Times New Roman" w:hAnsi="Times New Roman" w:cs="Times New Roman"/>
+          <w:color w:val="000000" w:themeColor="text1"/>
+        </w:rPr>
+        <w:t>Increased new product</w:t>
+      </w:r>
+      <w:del w:id="0" w:author="Cameron Greenwalt" w:date="2024-08-20T12:25:00Z" w16du:dateUtc="2024-08-20T18:25:00Z">
         <w:r>
           <w:rPr>
             <w:rFonts w:ascii="Times New Roman" w:hAnsi="Times New Roman" w:cs="Times New Roman"/>
             <w:color w:val="000000" w:themeColor="text1"/>
           </w:rPr>
-          <w:delText>Increased new production adoption by 400% in a one-</w:delText>
+          <w:delText>ion</w:delText>
         </w:r>
+      </w:del>
+      <w:r>
+        <w:rPr>
+          <w:rFonts w:ascii="Times New Roman" w:hAnsi="Times New Roman" w:cs="Times New Roman"/>
+          <w:color w:val="000000" w:themeColor="text1"/>
+        </w:rPr>
+        <w:t xml:space="preserve"> adoption by 400% in a one-</w:t>
+      </w:r>
+      <w:r>
+        <w:rPr>
+          <w:rFonts w:ascii="Times New Roman" w:hAnsi="Times New Roman" w:cs="Times New Roman"/>
+          <w:color w:val="000000" w:themeColor="text1"/>
+        </w:rPr>
+        <w:t xml:space="preserve">week </w:t>
+      </w:r>
+      <w:r>
+        <w:rPr>
+          <w:rFonts w:ascii="Times New Roman" w:hAnsi="Times New Roman" w:cs="Times New Roman"/>
+          <w:color w:val="000000" w:themeColor="text1"/>
+        </w:rPr>
+        <w:t>period</w:t>
+      </w:r>
+      <w:ins w:id="1" w:author="Cameron Greenwalt" w:date="2024-08-20T12:25:00Z" w16du:dateUtc="2024-08-20T18:25:00Z">
         <w:r>
           <w:rPr>
             <w:rFonts w:ascii="Times New Roman" w:hAnsi="Times New Roman" w:cs="Times New Roman"/>
             <w:color w:val="000000" w:themeColor="text1"/>
           </w:rPr>
-          <w:delText xml:space="preserve">week </w:delText>
-        </w:r>
-        <w:r>
-          <w:rPr>
-            <w:rFonts w:ascii="Times New Roman" w:hAnsi="Times New Roman" w:cs="Times New Roman"/>
-            <w:color w:val="000000" w:themeColor="text1"/>
-          </w:rPr>
-          <w:delText>perio</w:delText>
-        </w:r>
-      </w:del>
-      <w:ins w:id="3" w:author="Cameron Greenwalt" w:date="2024-08-16T11:54:00Z" w16du:dateUtc="2024-08-16T17:54:00Z">
-        <w:r>
-          <w:rPr>
-            <w:rFonts w:ascii="Times New Roman" w:hAnsi="Times New Roman" w:cs="Times New Roman"/>
-            <w:color w:val="000000" w:themeColor="text1"/>
-          </w:rPr>
-          <w:t>I</w:t>
+          <w:t xml:space="preserve"> and accounted for 20% of new product adoption overall</w:t>
         </w:r>
       </w:ins>
-      <w:ins w:id="4" w:author="Cameron Greenwalt" w:date="2024-08-16T11:55:00Z" w16du:dateUtc="2024-08-16T17:55:00Z">
-        <w:r>
-          <w:rPr>
-            <w:rFonts w:ascii="Times New Roman" w:hAnsi="Times New Roman" w:cs="Times New Roman"/>
-            <w:color w:val="000000" w:themeColor="text1"/>
-          </w:rPr>
-          <w:t>ncreased new product adoption</w:t>
-        </w:r>
-      </w:ins>
-      <w:ins w:id="5" w:author="Cameron Greenwalt" w:date="2024-08-16T11:56:00Z" w16du:dateUtc="2024-08-16T17:56:00Z">
-        <w:r>
-          <w:rPr>
-            <w:rFonts w:ascii="Times New Roman" w:hAnsi="Times New Roman" w:cs="Times New Roman"/>
-            <w:color w:val="000000" w:themeColor="text1"/>
-          </w:rPr>
-          <w:t xml:space="preserve"> among existing users by 20%</w:t>
-        </w:r>
-        <w:r>
-          <w:rPr>
-            <w:rFonts w:ascii="Times New Roman" w:hAnsi="Times New Roman" w:cs="Times New Roman"/>
-            <w:color w:val="000000" w:themeColor="text1"/>
-          </w:rPr>
-          <w:t xml:space="preserve"> </w:t>
-        </w:r>
-      </w:ins>
-      <w:del w:id="6" w:author="Cameron Greenwalt" w:date="2024-08-16T11:54:00Z" w16du:dateUtc="2024-08-16T17:54:00Z">
-        <w:r>
-          <w:rPr>
-            <w:rFonts w:ascii="Times New Roman" w:hAnsi="Times New Roman" w:cs="Times New Roman"/>
-            <w:color w:val="000000" w:themeColor="text1"/>
-          </w:rPr>
-          <w:delText>d</w:delText>
-        </w:r>
-      </w:del>
     </w:p>
     <w:p>
       <w:pPr>
@@ -1650,7 +1605,32 @@
           <w:rFonts w:ascii="Times New Roman" w:hAnsi="Times New Roman" w:cs="Times New Roman"/>
           <w:color w:val="000000" w:themeColor="text1"/>
         </w:rPr>
-        <w:t>Accelerated proselyting efforts by leading a team of 16 volunteers</w:t>
+        <w:t>Accelerated proselyting efforts by leading a team of 1</w:t>
+      </w:r>
+      <w:ins w:id="2" w:author="Cameron Greenwalt" w:date="2024-08-20T12:25:00Z" w16du:dateUtc="2024-08-20T18:25:00Z">
+        <w:r>
+          <w:rPr>
+            <w:rFonts w:ascii="Times New Roman" w:hAnsi="Times New Roman" w:cs="Times New Roman"/>
+            <w:color w:val="000000" w:themeColor="text1"/>
+          </w:rPr>
+          <w:t>8</w:t>
+        </w:r>
+      </w:ins>
+      <w:del w:id="3" w:author="Cameron Greenwalt" w:date="2024-08-20T12:25:00Z" w16du:dateUtc="2024-08-20T18:25:00Z">
+        <w:r>
+          <w:rPr>
+            <w:rFonts w:ascii="Times New Roman" w:hAnsi="Times New Roman" w:cs="Times New Roman"/>
+            <w:color w:val="000000" w:themeColor="text1"/>
+          </w:rPr>
+          <w:delText>6</w:delText>
+        </w:r>
+      </w:del>
+      <w:r>
+        <w:rPr>
+          <w:rFonts w:ascii="Times New Roman" w:hAnsi="Times New Roman" w:cs="Times New Roman"/>
+          <w:color w:val="000000" w:themeColor="text1"/>
+        </w:rPr>
+        <w:t xml:space="preserve"> volunteers</w:t>
       </w:r>
     </w:p>
     <w:p>
@@ -1704,28 +1684,53 @@
           <w:rFonts w:ascii="Times New Roman" w:hAnsi="Times New Roman" w:cs="Times New Roman"/>
           <w:color w:val="000000" w:themeColor="text1"/>
         </w:rPr>
-        <w:t xml:space="preserve"> paper and contributed to </w:t>
-      </w:r>
-      <w:r>
-        <w:rPr>
-          <w:rFonts w:ascii="Times New Roman" w:hAnsi="Times New Roman" w:cs="Times New Roman"/>
-          <w:color w:val="000000" w:themeColor="text1"/>
-        </w:rPr>
-        <w:t xml:space="preserve">three </w:t>
-      </w:r>
-      <w:r>
-        <w:rPr>
-          <w:rFonts w:ascii="Times New Roman" w:hAnsi="Times New Roman" w:cs="Times New Roman"/>
-          <w:color w:val="000000" w:themeColor="text1"/>
-        </w:rPr>
-        <w:t>other papers</w:t>
-      </w:r>
-      <w:r>
-        <w:rPr>
-          <w:rFonts w:ascii="Times New Roman" w:hAnsi="Times New Roman" w:cs="Times New Roman"/>
-          <w:color w:val="000000" w:themeColor="text1"/>
-        </w:rPr>
-        <w:t xml:space="preserve"> published in the </w:t>
+        <w:t xml:space="preserve"> paper </w:t>
+      </w:r>
+      <w:ins w:id="4" w:author="Cameron Greenwalt" w:date="2024-08-20T21:27:00Z" w16du:dateUtc="2024-08-21T03:27:00Z">
+        <w:r>
+          <w:rPr>
+            <w:rFonts w:ascii="Times New Roman" w:hAnsi="Times New Roman" w:cs="Times New Roman"/>
+            <w:color w:val="000000" w:themeColor="text1"/>
+          </w:rPr>
+          <w:t xml:space="preserve">published </w:t>
+        </w:r>
+      </w:ins>
+      <w:del w:id="5" w:author="Cameron Greenwalt" w:date="2024-08-20T21:20:00Z" w16du:dateUtc="2024-08-21T03:20:00Z">
+        <w:r>
+          <w:rPr>
+            <w:rFonts w:ascii="Times New Roman" w:hAnsi="Times New Roman" w:cs="Times New Roman"/>
+            <w:color w:val="000000" w:themeColor="text1"/>
+          </w:rPr>
+          <w:delText xml:space="preserve">and contributed to </w:delText>
+        </w:r>
+        <w:r>
+          <w:rPr>
+            <w:rFonts w:ascii="Times New Roman" w:hAnsi="Times New Roman" w:cs="Times New Roman"/>
+            <w:color w:val="000000" w:themeColor="text1"/>
+          </w:rPr>
+          <w:delText xml:space="preserve">three </w:delText>
+        </w:r>
+        <w:r>
+          <w:rPr>
+            <w:rFonts w:ascii="Times New Roman" w:hAnsi="Times New Roman" w:cs="Times New Roman"/>
+            <w:color w:val="000000" w:themeColor="text1"/>
+          </w:rPr>
+          <w:delText>other papers</w:delText>
+        </w:r>
+        <w:r>
+          <w:rPr>
+            <w:rFonts w:ascii="Times New Roman" w:hAnsi="Times New Roman" w:cs="Times New Roman"/>
+            <w:color w:val="000000" w:themeColor="text1"/>
+          </w:rPr>
+          <w:delText xml:space="preserve"> published </w:delText>
+        </w:r>
+      </w:del>
+      <w:r>
+        <w:rPr>
+          <w:rFonts w:ascii="Times New Roman" w:hAnsi="Times New Roman" w:cs="Times New Roman"/>
+          <w:color w:val="000000" w:themeColor="text1"/>
+        </w:rPr>
+        <w:t xml:space="preserve">in the </w:t>
       </w:r>
       <w:r>
         <w:rPr>
@@ -1734,90 +1739,92 @@
         </w:rPr>
         <w:t>world's largest technical professional organization</w:t>
       </w:r>
-      <w:r>
-        <w:rPr>
-          <w:rFonts w:ascii="Times New Roman" w:hAnsi="Times New Roman" w:cs="Times New Roman"/>
-          <w:color w:val="000000" w:themeColor="text1"/>
-        </w:rPr>
-        <w:t xml:space="preserve">, including </w:t>
-      </w:r>
-      <w:r>
-        <w:rPr>
-          <w:rFonts w:ascii="Times New Roman" w:hAnsi="Times New Roman" w:cs="Times New Roman"/>
-          <w:color w:val="000000" w:themeColor="text1"/>
-        </w:rPr>
-        <w:t>one</w:t>
-      </w:r>
-      <w:r>
-        <w:rPr>
-          <w:rFonts w:ascii="Times New Roman" w:hAnsi="Times New Roman" w:cs="Times New Roman"/>
-          <w:color w:val="000000" w:themeColor="text1"/>
-        </w:rPr>
-        <w:t xml:space="preserve"> </w:t>
-      </w:r>
-      <w:r>
-        <w:rPr>
-          <w:rFonts w:ascii="Times New Roman" w:hAnsi="Times New Roman" w:cs="Times New Roman"/>
-          <w:color w:val="000000" w:themeColor="text1"/>
-        </w:rPr>
-        <w:t>O</w:t>
-      </w:r>
-      <w:r>
-        <w:rPr>
-          <w:rFonts w:ascii="Times New Roman" w:hAnsi="Times New Roman" w:cs="Times New Roman"/>
-          <w:color w:val="000000" w:themeColor="text1"/>
-        </w:rPr>
-        <w:t xml:space="preserve">utstanding </w:t>
-      </w:r>
-      <w:r>
-        <w:rPr>
-          <w:rFonts w:ascii="Times New Roman" w:hAnsi="Times New Roman" w:cs="Times New Roman"/>
-          <w:color w:val="000000" w:themeColor="text1"/>
-        </w:rPr>
-        <w:t>C</w:t>
-      </w:r>
-      <w:r>
-        <w:rPr>
-          <w:rFonts w:ascii="Times New Roman" w:hAnsi="Times New Roman" w:cs="Times New Roman"/>
-          <w:color w:val="000000" w:themeColor="text1"/>
-        </w:rPr>
-        <w:t xml:space="preserve">onference </w:t>
-      </w:r>
-      <w:r>
-        <w:rPr>
-          <w:rFonts w:ascii="Times New Roman" w:hAnsi="Times New Roman" w:cs="Times New Roman"/>
-          <w:color w:val="000000" w:themeColor="text1"/>
-        </w:rPr>
-        <w:t>P</w:t>
-      </w:r>
-      <w:r>
-        <w:rPr>
-          <w:rFonts w:ascii="Times New Roman" w:hAnsi="Times New Roman" w:cs="Times New Roman"/>
-          <w:color w:val="000000" w:themeColor="text1"/>
-        </w:rPr>
-        <w:t xml:space="preserve">aper </w:t>
-      </w:r>
-      <w:r>
-        <w:rPr>
-          <w:rFonts w:ascii="Times New Roman" w:hAnsi="Times New Roman" w:cs="Times New Roman"/>
-          <w:color w:val="000000" w:themeColor="text1"/>
-        </w:rPr>
-        <w:t>A</w:t>
-      </w:r>
-      <w:r>
-        <w:rPr>
-          <w:rFonts w:ascii="Times New Roman" w:hAnsi="Times New Roman" w:cs="Times New Roman"/>
-          <w:color w:val="000000" w:themeColor="text1"/>
-        </w:rPr>
-        <w:t>ward</w:t>
-      </w:r>
-      <w:r>
-        <w:rPr>
-          <w:rFonts w:ascii="Times New Roman" w:hAnsi="Times New Roman" w:cs="Times New Roman"/>
-          <w:color w:val="000000" w:themeColor="text1"/>
-        </w:rPr>
-        <w:t xml:space="preserve"> finalist</w:t>
-      </w:r>
+      <w:del w:id="6" w:author="Cameron Greenwalt" w:date="2024-08-20T12:27:00Z" w16du:dateUtc="2024-08-20T18:27:00Z">
+        <w:r>
+          <w:rPr>
+            <w:rFonts w:ascii="Times New Roman" w:hAnsi="Times New Roman" w:cs="Times New Roman"/>
+            <w:color w:val="000000" w:themeColor="text1"/>
+          </w:rPr>
+          <w:delText xml:space="preserve">, including </w:delText>
+        </w:r>
+        <w:r>
+          <w:rPr>
+            <w:rFonts w:ascii="Times New Roman" w:hAnsi="Times New Roman" w:cs="Times New Roman"/>
+            <w:color w:val="000000" w:themeColor="text1"/>
+          </w:rPr>
+          <w:delText>one</w:delText>
+        </w:r>
+        <w:r>
+          <w:rPr>
+            <w:rFonts w:ascii="Times New Roman" w:hAnsi="Times New Roman" w:cs="Times New Roman"/>
+            <w:color w:val="000000" w:themeColor="text1"/>
+          </w:rPr>
+          <w:delText xml:space="preserve"> </w:delText>
+        </w:r>
+        <w:r>
+          <w:rPr>
+            <w:rFonts w:ascii="Times New Roman" w:hAnsi="Times New Roman" w:cs="Times New Roman"/>
+            <w:color w:val="000000" w:themeColor="text1"/>
+          </w:rPr>
+          <w:delText>O</w:delText>
+        </w:r>
+        <w:r>
+          <w:rPr>
+            <w:rFonts w:ascii="Times New Roman" w:hAnsi="Times New Roman" w:cs="Times New Roman"/>
+            <w:color w:val="000000" w:themeColor="text1"/>
+          </w:rPr>
+          <w:delText xml:space="preserve">utstanding </w:delText>
+        </w:r>
+        <w:r>
+          <w:rPr>
+            <w:rFonts w:ascii="Times New Roman" w:hAnsi="Times New Roman" w:cs="Times New Roman"/>
+            <w:color w:val="000000" w:themeColor="text1"/>
+          </w:rPr>
+          <w:delText>C</w:delText>
+        </w:r>
+        <w:r>
+          <w:rPr>
+            <w:rFonts w:ascii="Times New Roman" w:hAnsi="Times New Roman" w:cs="Times New Roman"/>
+            <w:color w:val="000000" w:themeColor="text1"/>
+          </w:rPr>
+          <w:delText xml:space="preserve">onference </w:delText>
+        </w:r>
+        <w:r>
+          <w:rPr>
+            <w:rFonts w:ascii="Times New Roman" w:hAnsi="Times New Roman" w:cs="Times New Roman"/>
+            <w:color w:val="000000" w:themeColor="text1"/>
+          </w:rPr>
+          <w:delText>P</w:delText>
+        </w:r>
+        <w:r>
+          <w:rPr>
+            <w:rFonts w:ascii="Times New Roman" w:hAnsi="Times New Roman" w:cs="Times New Roman"/>
+            <w:color w:val="000000" w:themeColor="text1"/>
+          </w:rPr>
+          <w:delText xml:space="preserve">aper </w:delText>
+        </w:r>
+        <w:r>
+          <w:rPr>
+            <w:rFonts w:ascii="Times New Roman" w:hAnsi="Times New Roman" w:cs="Times New Roman"/>
+            <w:color w:val="000000" w:themeColor="text1"/>
+          </w:rPr>
+          <w:delText>A</w:delText>
+        </w:r>
+        <w:r>
+          <w:rPr>
+            <w:rFonts w:ascii="Times New Roman" w:hAnsi="Times New Roman" w:cs="Times New Roman"/>
+            <w:color w:val="000000" w:themeColor="text1"/>
+          </w:rPr>
+          <w:delText>ward</w:delText>
+        </w:r>
+        <w:r>
+          <w:rPr>
+            <w:rFonts w:ascii="Times New Roman" w:hAnsi="Times New Roman" w:cs="Times New Roman"/>
+            <w:color w:val="000000" w:themeColor="text1"/>
+          </w:rPr>
+          <w:delText xml:space="preserve"> finalist</w:delText>
+        </w:r>
+      </w:del>
     </w:p>
     <w:p>
       <w:pPr>

</xml_diff>